<commit_message>
date selection from calender, project add
</commit_message>
<xml_diff>
--- a/log.docx
+++ b/log.docx
@@ -1,13 +1,18 @@
 
 <file path=word/document.xml><?xml version="1.0" encoding="utf-8"?>
-<w:document xmlns:wpc="http://schemas.microsoft.com/office/word/2010/wordprocessingCanvas" xmlns:cx="http://schemas.microsoft.com/office/drawing/2014/chartex" xmlns:cx1="http://schemas.microsoft.com/office/drawing/2015/9/8/chartex" xmlns:cx2="http://schemas.microsoft.com/office/drawing/2015/10/21/chartex" xmlns:cx3="http://schemas.microsoft.com/office/drawing/2016/5/9/chartex" xmlns:cx4="http://schemas.microsoft.com/office/drawing/2016/5/10/chartex" xmlns:cx5="http://schemas.microsoft.com/office/drawing/2016/5/11/chartex" xmlns:cx6="http://schemas.microsoft.com/office/drawing/2016/5/12/chartex" xmlns:cx7="http://schemas.microsoft.com/office/drawing/2016/5/13/chartex" xmlns:cx8="http://schemas.microsoft.com/office/drawing/2016/5/14/chartex" xmlns:mc="http://schemas.openxmlformats.org/markup-compatibility/2006" xmlns:aink="http://schemas.microsoft.com/office/drawing/2016/ink" xmlns:am3d="http://schemas.microsoft.com/office/drawing/2017/model3d" xmlns:o="urn:schemas-microsoft-com:office:office" xmlns:r="http://schemas.openxmlformats.org/officeDocument/2006/relationships" xmlns:m="http://schemas.openxmlformats.org/officeDocument/2006/math" xmlns:v="urn:schemas-microsoft-com:vml" xmlns:wp14="http://schemas.microsoft.com/office/word/2010/wordprocessingDrawing" xmlns:wp="http://schemas.openxmlformats.org/drawingml/2006/wordprocessingDrawing" xmlns:w10="urn:schemas-microsoft-com:office:word" xmlns:w="http://schemas.openxmlformats.org/wordprocessingml/2006/main" xmlns:w14="http://schemas.microsoft.com/office/word/2010/wordml" xmlns:w15="http://schemas.microsoft.com/office/word/2012/wordml" xmlns:w16cid="http://schemas.microsoft.com/office/word/2016/wordml/cid" xmlns:w16se="http://schemas.microsoft.com/office/word/2015/wordml/symex" xmlns:wpg="http://schemas.microsoft.com/office/word/2010/wordprocessingGroup" xmlns:wpi="http://schemas.microsoft.com/office/word/2010/wordprocessingInk" xmlns:wne="http://schemas.microsoft.com/office/word/2006/wordml" xmlns:wps="http://schemas.microsoft.com/office/word/2010/wordprocessingShape" mc:Ignorable="w14 w15 w16se w16cid wp14">
+<w:document xmlns:wpc="http://schemas.microsoft.com/office/word/2010/wordprocessingCanvas" xmlns:cx="http://schemas.microsoft.com/office/drawing/2014/chartex" xmlns:cx1="http://schemas.microsoft.com/office/drawing/2015/9/8/chartex" xmlns:cx2="http://schemas.microsoft.com/office/drawing/2015/10/21/chartex" xmlns:cx3="http://schemas.microsoft.com/office/drawing/2016/5/9/chartex" xmlns:cx4="http://schemas.microsoft.com/office/drawing/2016/5/10/chartex" xmlns:cx5="http://schemas.microsoft.com/office/drawing/2016/5/11/chartex" xmlns:cx6="http://schemas.microsoft.com/office/drawing/2016/5/12/chartex" xmlns:cx7="http://schemas.microsoft.com/office/drawing/2016/5/13/chartex" xmlns:cx8="http://schemas.microsoft.com/office/drawing/2016/5/14/chartex" xmlns:mc="http://schemas.openxmlformats.org/markup-compatibility/2006" xmlns:aink="http://schemas.microsoft.com/office/drawing/2016/ink" xmlns:am3d="http://schemas.microsoft.com/office/drawing/2017/model3d" xmlns:o="urn:schemas-microsoft-com:office:office" xmlns:r="http://schemas.openxmlformats.org/officeDocument/2006/relationships" xmlns:m="http://schemas.openxmlformats.org/officeDocument/2006/math" xmlns:v="urn:schemas-microsoft-com:vml" xmlns:wp14="http://schemas.microsoft.com/office/word/2010/wordprocessingDrawing" xmlns:wp="http://schemas.openxmlformats.org/drawingml/2006/wordprocessingDrawing" xmlns:w10="urn:schemas-microsoft-com:office:word" xmlns:w="http://schemas.openxmlformats.org/wordprocessingml/2006/main" xmlns:w14="http://schemas.microsoft.com/office/word/2010/wordml" xmlns:w15="http://schemas.microsoft.com/office/word/2012/wordml" xmlns:w16cex="http://schemas.microsoft.com/office/word/2018/wordml/cex" xmlns:w16cid="http://schemas.microsoft.com/office/word/2016/wordml/cid" xmlns:w16="http://schemas.microsoft.com/office/word/2018/wordml" xmlns:w16se="http://schemas.microsoft.com/office/word/2015/wordml/symex" xmlns:wpg="http://schemas.microsoft.com/office/word/2010/wordprocessingGroup" xmlns:wpi="http://schemas.microsoft.com/office/word/2010/wordprocessingInk" xmlns:wne="http://schemas.microsoft.com/office/word/2006/wordml" xmlns:wps="http://schemas.microsoft.com/office/word/2010/wordprocessingShape" mc:Ignorable="w14 w15 w16se w16cid w16 w16cex wp14">
   <w:body>
     <w:p>
       <w:pPr>
         <w:pStyle w:val="ListParagraph"/>
       </w:pPr>
+      <w:proofErr w:type="spellStart"/>
       <w:r>
-        <w:t>Todo:</w:t>
+        <w:t>Todo</w:t>
+      </w:r>
+      <w:proofErr w:type="spellEnd"/>
+      <w:r>
+        <w:t>:</w:t>
       </w:r>
     </w:p>
     <w:p>
@@ -31,17 +36,92 @@
         </w:numPr>
       </w:pPr>
       <w:r>
-        <w:t>Card of projects, show +15, for rest team members name in dropDwn. //Not done</w:t>
+        <w:t xml:space="preserve">Card of projects, show +15, for rest team members name in </w:t>
+      </w:r>
+      <w:proofErr w:type="spellStart"/>
+      <w:r>
+        <w:t>dropDwn</w:t>
+      </w:r>
+      <w:proofErr w:type="spellEnd"/>
+      <w:r>
+        <w:t>. //Not done</w:t>
       </w:r>
     </w:p>
+    <w:p/>
+    <w:p/>
+    <w:p/>
+    <w:p/>
+    <w:p/>
+    <w:p/>
+    <w:p/>
+    <w:p/>
+    <w:p/>
+    <w:p/>
+    <w:p/>
+    <w:p/>
+    <w:p/>
+    <w:p/>
+    <w:p/>
+    <w:p/>
+    <w:p/>
+    <w:p/>
+    <w:p/>
+    <w:p/>
+    <w:p/>
+    <w:p/>
+    <w:p/>
+    <w:p/>
+    <w:p/>
+    <w:p/>
+    <w:p/>
+    <w:p/>
+    <w:p/>
     <w:p>
       <w:pPr>
         <w:pStyle w:val="ListParagraph"/>
         <w:numPr>
           <w:ilvl w:val="0"/>
-          <w:numId w:val="3"/>
+          <w:numId w:val="4"/>
         </w:numPr>
-      </w:pPr>
+        <w:rPr>
+          <w:color w:val="C00000"/>
+        </w:rPr>
+      </w:pPr>
+      <w:r>
+        <w:rPr>
+          <w:color w:val="C00000"/>
+        </w:rPr>
+        <w:lastRenderedPageBreak/>
+        <w:t xml:space="preserve">Given hardcode value for </w:t>
+      </w:r>
+      <w:proofErr w:type="spellStart"/>
+      <w:r>
+        <w:rPr>
+          <w:color w:val="C00000"/>
+        </w:rPr>
+        <w:t>employeeId</w:t>
+      </w:r>
+      <w:proofErr w:type="spellEnd"/>
+      <w:r>
+        <w:rPr>
+          <w:color w:val="C00000"/>
+        </w:rPr>
+        <w:t xml:space="preserve"> in task addition, and </w:t>
+      </w:r>
+      <w:proofErr w:type="spellStart"/>
+      <w:r>
+        <w:rPr>
+          <w:color w:val="C00000"/>
+        </w:rPr>
+        <w:t>TaskSideBar</w:t>
+      </w:r>
+      <w:proofErr w:type="spellEnd"/>
+      <w:r>
+        <w:rPr>
+          <w:color w:val="C00000"/>
+        </w:rPr>
+        <w:t xml:space="preserve"> .</w:t>
+      </w:r>
     </w:p>
     <w:sectPr>
       <w:pgSz w:w="11906" w:h="16838"/>
@@ -54,7 +134,7 @@
 </file>
 
 <file path=word/numbering.xml><?xml version="1.0" encoding="utf-8"?>
-<w:numbering xmlns:wpc="http://schemas.microsoft.com/office/word/2010/wordprocessingCanvas" xmlns:cx="http://schemas.microsoft.com/office/drawing/2014/chartex" xmlns:cx1="http://schemas.microsoft.com/office/drawing/2015/9/8/chartex" xmlns:cx2="http://schemas.microsoft.com/office/drawing/2015/10/21/chartex" xmlns:cx3="http://schemas.microsoft.com/office/drawing/2016/5/9/chartex" xmlns:cx4="http://schemas.microsoft.com/office/drawing/2016/5/10/chartex" xmlns:cx5="http://schemas.microsoft.com/office/drawing/2016/5/11/chartex" xmlns:cx6="http://schemas.microsoft.com/office/drawing/2016/5/12/chartex" xmlns:cx7="http://schemas.microsoft.com/office/drawing/2016/5/13/chartex" xmlns:cx8="http://schemas.microsoft.com/office/drawing/2016/5/14/chartex" xmlns:mc="http://schemas.openxmlformats.org/markup-compatibility/2006" xmlns:aink="http://schemas.microsoft.com/office/drawing/2016/ink" xmlns:am3d="http://schemas.microsoft.com/office/drawing/2017/model3d" xmlns:o="urn:schemas-microsoft-com:office:office" xmlns:r="http://schemas.openxmlformats.org/officeDocument/2006/relationships" xmlns:m="http://schemas.openxmlformats.org/officeDocument/2006/math" xmlns:v="urn:schemas-microsoft-com:vml" xmlns:wp14="http://schemas.microsoft.com/office/word/2010/wordprocessingDrawing" xmlns:wp="http://schemas.openxmlformats.org/drawingml/2006/wordprocessingDrawing" xmlns:w10="urn:schemas-microsoft-com:office:word" xmlns:w="http://schemas.openxmlformats.org/wordprocessingml/2006/main" xmlns:w14="http://schemas.microsoft.com/office/word/2010/wordml" xmlns:w15="http://schemas.microsoft.com/office/word/2012/wordml" xmlns:w16cid="http://schemas.microsoft.com/office/word/2016/wordml/cid" xmlns:w16se="http://schemas.microsoft.com/office/word/2015/wordml/symex" xmlns:wpg="http://schemas.microsoft.com/office/word/2010/wordprocessingGroup" xmlns:wpi="http://schemas.microsoft.com/office/word/2010/wordprocessingInk" xmlns:wne="http://schemas.microsoft.com/office/word/2006/wordml" xmlns:wps="http://schemas.microsoft.com/office/word/2010/wordprocessingShape" mc:Ignorable="w14 w15 w16se w16cid wp14">
+<w:numbering xmlns:wpc="http://schemas.microsoft.com/office/word/2010/wordprocessingCanvas" xmlns:cx="http://schemas.microsoft.com/office/drawing/2014/chartex" xmlns:cx1="http://schemas.microsoft.com/office/drawing/2015/9/8/chartex" xmlns:cx2="http://schemas.microsoft.com/office/drawing/2015/10/21/chartex" xmlns:cx3="http://schemas.microsoft.com/office/drawing/2016/5/9/chartex" xmlns:cx4="http://schemas.microsoft.com/office/drawing/2016/5/10/chartex" xmlns:cx5="http://schemas.microsoft.com/office/drawing/2016/5/11/chartex" xmlns:cx6="http://schemas.microsoft.com/office/drawing/2016/5/12/chartex" xmlns:cx7="http://schemas.microsoft.com/office/drawing/2016/5/13/chartex" xmlns:cx8="http://schemas.microsoft.com/office/drawing/2016/5/14/chartex" xmlns:mc="http://schemas.openxmlformats.org/markup-compatibility/2006" xmlns:aink="http://schemas.microsoft.com/office/drawing/2016/ink" xmlns:am3d="http://schemas.microsoft.com/office/drawing/2017/model3d" xmlns:o="urn:schemas-microsoft-com:office:office" xmlns:r="http://schemas.openxmlformats.org/officeDocument/2006/relationships" xmlns:m="http://schemas.openxmlformats.org/officeDocument/2006/math" xmlns:v="urn:schemas-microsoft-com:vml" xmlns:wp14="http://schemas.microsoft.com/office/word/2010/wordprocessingDrawing" xmlns:wp="http://schemas.openxmlformats.org/drawingml/2006/wordprocessingDrawing" xmlns:w10="urn:schemas-microsoft-com:office:word" xmlns:w="http://schemas.openxmlformats.org/wordprocessingml/2006/main" xmlns:w14="http://schemas.microsoft.com/office/word/2010/wordml" xmlns:w15="http://schemas.microsoft.com/office/word/2012/wordml" xmlns:w16cex="http://schemas.microsoft.com/office/word/2018/wordml/cex" xmlns:w16cid="http://schemas.microsoft.com/office/word/2016/wordml/cid" xmlns:w16="http://schemas.microsoft.com/office/word/2018/wordml" xmlns:w16se="http://schemas.microsoft.com/office/word/2015/wordml/symex" xmlns:wpg="http://schemas.microsoft.com/office/word/2010/wordprocessingGroup" xmlns:wpi="http://schemas.microsoft.com/office/word/2010/wordprocessingInk" xmlns:wne="http://schemas.microsoft.com/office/word/2006/wordml" xmlns:wps="http://schemas.microsoft.com/office/word/2010/wordprocessingShape" mc:Ignorable="w14 w15 w16se w16cid w16 w16cex wp14">
   <w:abstractNum w:abstractNumId="0" w15:restartNumberingAfterBreak="0">
     <w:nsid w:val="0111286F"/>
     <w:multiLevelType w:val="hybridMultilevel"/>
@@ -144,7 +224,7 @@
   <w:abstractNum w:abstractNumId="1" w15:restartNumberingAfterBreak="0">
     <w:nsid w:val="04BA7B93"/>
     <w:multiLevelType w:val="hybridMultilevel"/>
-    <w:tmpl w:val="0E10EF6C"/>
+    <w:tmpl w:val="3684B628"/>
     <w:lvl w:ilvl="0" w:tplc="4009000F">
       <w:start w:val="1"/>
       <w:numFmt w:val="decimal"/>
@@ -228,6 +308,119 @@
     </w:lvl>
   </w:abstractNum>
   <w:abstractNum w:abstractNumId="2" w15:restartNumberingAfterBreak="0">
+    <w:nsid w:val="12644AFD"/>
+    <w:multiLevelType w:val="hybridMultilevel"/>
+    <w:tmpl w:val="12A21B4A"/>
+    <w:lvl w:ilvl="0" w:tplc="40090001">
+      <w:start w:val="1"/>
+      <w:numFmt w:val="bullet"/>
+      <w:lvlText w:val=""/>
+      <w:lvlJc w:val="left"/>
+      <w:pPr>
+        <w:ind w:left="720" w:hanging="360"/>
+      </w:pPr>
+      <w:rPr>
+        <w:rFonts w:ascii="Symbol" w:hAnsi="Symbol" w:hint="default"/>
+      </w:rPr>
+    </w:lvl>
+    <w:lvl w:ilvl="1" w:tplc="40090003" w:tentative="1">
+      <w:start w:val="1"/>
+      <w:numFmt w:val="bullet"/>
+      <w:lvlText w:val="o"/>
+      <w:lvlJc w:val="left"/>
+      <w:pPr>
+        <w:ind w:left="1440" w:hanging="360"/>
+      </w:pPr>
+      <w:rPr>
+        <w:rFonts w:ascii="Courier New" w:hAnsi="Courier New" w:cs="Courier New" w:hint="default"/>
+      </w:rPr>
+    </w:lvl>
+    <w:lvl w:ilvl="2" w:tplc="40090005" w:tentative="1">
+      <w:start w:val="1"/>
+      <w:numFmt w:val="bullet"/>
+      <w:lvlText w:val=""/>
+      <w:lvlJc w:val="left"/>
+      <w:pPr>
+        <w:ind w:left="2160" w:hanging="360"/>
+      </w:pPr>
+      <w:rPr>
+        <w:rFonts w:ascii="Wingdings" w:hAnsi="Wingdings" w:hint="default"/>
+      </w:rPr>
+    </w:lvl>
+    <w:lvl w:ilvl="3" w:tplc="40090001" w:tentative="1">
+      <w:start w:val="1"/>
+      <w:numFmt w:val="bullet"/>
+      <w:lvlText w:val=""/>
+      <w:lvlJc w:val="left"/>
+      <w:pPr>
+        <w:ind w:left="2880" w:hanging="360"/>
+      </w:pPr>
+      <w:rPr>
+        <w:rFonts w:ascii="Symbol" w:hAnsi="Symbol" w:hint="default"/>
+      </w:rPr>
+    </w:lvl>
+    <w:lvl w:ilvl="4" w:tplc="40090003" w:tentative="1">
+      <w:start w:val="1"/>
+      <w:numFmt w:val="bullet"/>
+      <w:lvlText w:val="o"/>
+      <w:lvlJc w:val="left"/>
+      <w:pPr>
+        <w:ind w:left="3600" w:hanging="360"/>
+      </w:pPr>
+      <w:rPr>
+        <w:rFonts w:ascii="Courier New" w:hAnsi="Courier New" w:cs="Courier New" w:hint="default"/>
+      </w:rPr>
+    </w:lvl>
+    <w:lvl w:ilvl="5" w:tplc="40090005" w:tentative="1">
+      <w:start w:val="1"/>
+      <w:numFmt w:val="bullet"/>
+      <w:lvlText w:val=""/>
+      <w:lvlJc w:val="left"/>
+      <w:pPr>
+        <w:ind w:left="4320" w:hanging="360"/>
+      </w:pPr>
+      <w:rPr>
+        <w:rFonts w:ascii="Wingdings" w:hAnsi="Wingdings" w:hint="default"/>
+      </w:rPr>
+    </w:lvl>
+    <w:lvl w:ilvl="6" w:tplc="40090001" w:tentative="1">
+      <w:start w:val="1"/>
+      <w:numFmt w:val="bullet"/>
+      <w:lvlText w:val=""/>
+      <w:lvlJc w:val="left"/>
+      <w:pPr>
+        <w:ind w:left="5040" w:hanging="360"/>
+      </w:pPr>
+      <w:rPr>
+        <w:rFonts w:ascii="Symbol" w:hAnsi="Symbol" w:hint="default"/>
+      </w:rPr>
+    </w:lvl>
+    <w:lvl w:ilvl="7" w:tplc="40090003" w:tentative="1">
+      <w:start w:val="1"/>
+      <w:numFmt w:val="bullet"/>
+      <w:lvlText w:val="o"/>
+      <w:lvlJc w:val="left"/>
+      <w:pPr>
+        <w:ind w:left="5760" w:hanging="360"/>
+      </w:pPr>
+      <w:rPr>
+        <w:rFonts w:ascii="Courier New" w:hAnsi="Courier New" w:cs="Courier New" w:hint="default"/>
+      </w:rPr>
+    </w:lvl>
+    <w:lvl w:ilvl="8" w:tplc="40090005" w:tentative="1">
+      <w:start w:val="1"/>
+      <w:numFmt w:val="bullet"/>
+      <w:lvlText w:val=""/>
+      <w:lvlJc w:val="left"/>
+      <w:pPr>
+        <w:ind w:left="6480" w:hanging="360"/>
+      </w:pPr>
+      <w:rPr>
+        <w:rFonts w:ascii="Wingdings" w:hAnsi="Wingdings" w:hint="default"/>
+      </w:rPr>
+    </w:lvl>
+  </w:abstractNum>
+  <w:abstractNum w:abstractNumId="3" w15:restartNumberingAfterBreak="0">
     <w:nsid w:val="4C064F42"/>
     <w:multiLevelType w:val="hybridMultilevel"/>
     <w:tmpl w:val="27D8082A"/>
@@ -317,16 +510,19 @@
     <w:abstractNumId w:val="0"/>
   </w:num>
   <w:num w:numId="2">
-    <w:abstractNumId w:val="2"/>
+    <w:abstractNumId w:val="3"/>
   </w:num>
   <w:num w:numId="3">
     <w:abstractNumId w:val="1"/>
+  </w:num>
+  <w:num w:numId="4">
+    <w:abstractNumId w:val="2"/>
   </w:num>
 </w:numbering>
 </file>
 
 <file path=word/styles.xml><?xml version="1.0" encoding="utf-8"?>
-<w:styles xmlns:mc="http://schemas.openxmlformats.org/markup-compatibility/2006" xmlns:r="http://schemas.openxmlformats.org/officeDocument/2006/relationships" xmlns:w="http://schemas.openxmlformats.org/wordprocessingml/2006/main" xmlns:w14="http://schemas.microsoft.com/office/word/2010/wordml" xmlns:w15="http://schemas.microsoft.com/office/word/2012/wordml" xmlns:w16cid="http://schemas.microsoft.com/office/word/2016/wordml/cid" xmlns:w16se="http://schemas.microsoft.com/office/word/2015/wordml/symex" mc:Ignorable="w14 w15 w16se w16cid">
+<w:styles xmlns:mc="http://schemas.openxmlformats.org/markup-compatibility/2006" xmlns:r="http://schemas.openxmlformats.org/officeDocument/2006/relationships" xmlns:w="http://schemas.openxmlformats.org/wordprocessingml/2006/main" xmlns:w14="http://schemas.microsoft.com/office/word/2010/wordml" xmlns:w15="http://schemas.microsoft.com/office/word/2012/wordml" xmlns:w16cex="http://schemas.microsoft.com/office/word/2018/wordml/cex" xmlns:w16cid="http://schemas.microsoft.com/office/word/2016/wordml/cid" xmlns:w16="http://schemas.microsoft.com/office/word/2018/wordml" xmlns:w16se="http://schemas.microsoft.com/office/word/2015/wordml/symex" mc:Ignorable="w14 w15 w16se w16cid w16 w16cex">
   <w:docDefaults>
     <w:rPrDefault>
       <w:rPr>

</xml_diff>

<commit_message>
Calender showing all task
</commit_message>
<xml_diff>
--- a/log.docx
+++ b/log.docx
@@ -44,6 +44,24 @@
       </w:pPr>
       <w:r>
         <w:t>Sidebar in mobile expands.</w:t>
+      </w:r>
+      <w:r>
+        <w:t xml:space="preserve"> </w:t>
+      </w:r>
+      <w:r>
+        <w:t>// Not done</w:t>
+      </w:r>
+    </w:p>
+    <w:p>
+      <w:pPr>
+        <w:pStyle w:val="ListParagraph"/>
+        <w:numPr>
+          <w:ilvl w:val="0"/>
+          <w:numId w:val="3"/>
+        </w:numPr>
+      </w:pPr>
+      <w:r>
+        <w:t>Task -&gt; project edit,delete // Not done</w:t>
       </w:r>
     </w:p>
     <w:p/>

</xml_diff>